<commit_message>
Update Nhóm 16_App học ngôn ngữ_Yêu cầu app.docx
</commit_message>
<xml_diff>
--- a/Nhóm 16_App học ngôn ngữ_Yêu cầu app.docx
+++ b/Nhóm 16_App học ngôn ngữ_Yêu cầu app.docx
@@ -1351,6 +1351,9 @@
               <w:jc w:val="center"/>
             </w:pPr>
             <w:r>
+              <w:t>*</w:t>
+            </w:r>
+            <w:r>
               <w:t>5</w:t>
             </w:r>
           </w:p>
@@ -1715,6 +1718,9 @@
               <w:jc w:val="center"/>
             </w:pPr>
             <w:r>
+              <w:t>*</w:t>
+            </w:r>
+            <w:r>
               <w:t>6</w:t>
             </w:r>
           </w:p>
@@ -3197,6 +3203,9 @@
               <w:jc w:val="center"/>
             </w:pPr>
             <w:r>
+              <w:t>*</w:t>
+            </w:r>
+            <w:r>
               <w:t>10</w:t>
             </w:r>
           </w:p>
@@ -3559,6 +3568,22 @@
             </w:r>
             <w:proofErr w:type="spellEnd"/>
             <w:r>
+              <w:t xml:space="preserve">, </w:t>
+            </w:r>
+            <w:proofErr w:type="spellStart"/>
+            <w:r>
+              <w:t>đăng</w:t>
+            </w:r>
+            <w:proofErr w:type="spellEnd"/>
+            <w:r>
+              <w:t xml:space="preserve"> </w:t>
+            </w:r>
+            <w:proofErr w:type="spellStart"/>
+            <w:r>
+              <w:t>nhập</w:t>
+            </w:r>
+            <w:proofErr w:type="spellEnd"/>
+            <w:r>
               <w:t>.</w:t>
             </w:r>
           </w:p>
@@ -3575,6 +3600,9 @@
               <w:jc w:val="center"/>
             </w:pPr>
             <w:r>
+              <w:t>*</w:t>
+            </w:r>
+            <w:r>
               <w:t>12</w:t>
             </w:r>
           </w:p>
@@ -3695,8 +3723,390 @@
           </w:p>
         </w:tc>
       </w:tr>
+      <w:tr>
+        <w:tc>
+          <w:tcPr>
+            <w:tcW w:w="988" w:type="dxa"/>
+            <w:vAlign w:val="center"/>
+          </w:tcPr>
+          <w:p>
+            <w:pPr>
+              <w:jc w:val="center"/>
+            </w:pPr>
+            <w:r>
+              <w:t>13</w:t>
+            </w:r>
+          </w:p>
+        </w:tc>
+        <w:tc>
+          <w:tcPr>
+            <w:tcW w:w="3543" w:type="dxa"/>
+            <w:vAlign w:val="center"/>
+          </w:tcPr>
+          <w:p>
+            <w:pPr>
+              <w:jc w:val="both"/>
+            </w:pPr>
+            <w:proofErr w:type="spellStart"/>
+            <w:r>
+              <w:t>Quản</w:t>
+            </w:r>
+            <w:proofErr w:type="spellEnd"/>
+            <w:r>
+              <w:t xml:space="preserve"> </w:t>
+            </w:r>
+            <w:proofErr w:type="spellStart"/>
+            <w:r>
+              <w:t>lý</w:t>
+            </w:r>
+            <w:proofErr w:type="spellEnd"/>
+            <w:r>
+              <w:t xml:space="preserve"> </w:t>
+            </w:r>
+            <w:proofErr w:type="spellStart"/>
+            <w:r>
+              <w:t>thông</w:t>
+            </w:r>
+            <w:proofErr w:type="spellEnd"/>
+            <w:r>
+              <w:t xml:space="preserve"> tin </w:t>
+            </w:r>
+            <w:proofErr w:type="spellStart"/>
+            <w:r>
+              <w:t>cá</w:t>
+            </w:r>
+            <w:proofErr w:type="spellEnd"/>
+            <w:r>
+              <w:t xml:space="preserve"> </w:t>
+            </w:r>
+            <w:proofErr w:type="spellStart"/>
+            <w:r>
+              <w:t>nhân</w:t>
+            </w:r>
+            <w:proofErr w:type="spellEnd"/>
+          </w:p>
+        </w:tc>
+        <w:tc>
+          <w:tcPr>
+            <w:tcW w:w="4529" w:type="dxa"/>
+            <w:vAlign w:val="center"/>
+          </w:tcPr>
+          <w:p>
+            <w:pPr>
+              <w:jc w:val="both"/>
+            </w:pPr>
+          </w:p>
+        </w:tc>
+      </w:tr>
+      <w:tr>
+        <w:tc>
+          <w:tcPr>
+            <w:tcW w:w="988" w:type="dxa"/>
+            <w:vAlign w:val="center"/>
+          </w:tcPr>
+          <w:p>
+            <w:pPr>
+              <w:jc w:val="center"/>
+            </w:pPr>
+            <w:r>
+              <w:t>14</w:t>
+            </w:r>
+          </w:p>
+        </w:tc>
+        <w:tc>
+          <w:tcPr>
+            <w:tcW w:w="3543" w:type="dxa"/>
+            <w:vAlign w:val="center"/>
+          </w:tcPr>
+          <w:p>
+            <w:pPr>
+              <w:jc w:val="both"/>
+            </w:pPr>
+            <w:proofErr w:type="spellStart"/>
+            <w:r>
+              <w:t>Quản</w:t>
+            </w:r>
+            <w:proofErr w:type="spellEnd"/>
+            <w:r>
+              <w:t xml:space="preserve"> </w:t>
+            </w:r>
+            <w:proofErr w:type="spellStart"/>
+            <w:r>
+              <w:t>lý</w:t>
+            </w:r>
+            <w:proofErr w:type="spellEnd"/>
+            <w:r>
+              <w:t xml:space="preserve"> </w:t>
+            </w:r>
+            <w:proofErr w:type="spellStart"/>
+            <w:r>
+              <w:t>ngân</w:t>
+            </w:r>
+            <w:proofErr w:type="spellEnd"/>
+            <w:r>
+              <w:t xml:space="preserve"> </w:t>
+            </w:r>
+            <w:proofErr w:type="spellStart"/>
+            <w:r>
+              <w:t>hàng</w:t>
+            </w:r>
+            <w:proofErr w:type="spellEnd"/>
+            <w:r>
+              <w:t xml:space="preserve"> </w:t>
+            </w:r>
+            <w:proofErr w:type="spellStart"/>
+            <w:r>
+              <w:t>đề</w:t>
+            </w:r>
+            <w:proofErr w:type="spellEnd"/>
+            <w:r>
+              <w:t xml:space="preserve"> </w:t>
+            </w:r>
+            <w:proofErr w:type="spellStart"/>
+            <w:r>
+              <w:t>thi</w:t>
+            </w:r>
+            <w:proofErr w:type="spellEnd"/>
+          </w:p>
+        </w:tc>
+        <w:tc>
+          <w:tcPr>
+            <w:tcW w:w="4529" w:type="dxa"/>
+            <w:vAlign w:val="center"/>
+          </w:tcPr>
+          <w:p>
+            <w:pPr>
+              <w:jc w:val="both"/>
+            </w:pPr>
+          </w:p>
+        </w:tc>
+      </w:tr>
+      <w:tr>
+        <w:tc>
+          <w:tcPr>
+            <w:tcW w:w="988" w:type="dxa"/>
+            <w:vAlign w:val="center"/>
+          </w:tcPr>
+          <w:p>
+            <w:pPr>
+              <w:jc w:val="center"/>
+            </w:pPr>
+            <w:r>
+              <w:t>15</w:t>
+            </w:r>
+          </w:p>
+        </w:tc>
+        <w:tc>
+          <w:tcPr>
+            <w:tcW w:w="3543" w:type="dxa"/>
+            <w:vAlign w:val="center"/>
+          </w:tcPr>
+          <w:p>
+            <w:pPr>
+              <w:jc w:val="both"/>
+            </w:pPr>
+            <w:proofErr w:type="spellStart"/>
+            <w:r>
+              <w:t>Quản</w:t>
+            </w:r>
+            <w:proofErr w:type="spellEnd"/>
+            <w:r>
+              <w:t xml:space="preserve"> </w:t>
+            </w:r>
+            <w:proofErr w:type="spellStart"/>
+            <w:r>
+              <w:t>lý</w:t>
+            </w:r>
+            <w:proofErr w:type="spellEnd"/>
+            <w:r>
+              <w:t xml:space="preserve"> </w:t>
+            </w:r>
+            <w:proofErr w:type="spellStart"/>
+            <w:r>
+              <w:t>các</w:t>
+            </w:r>
+            <w:proofErr w:type="spellEnd"/>
+            <w:r>
+              <w:t xml:space="preserve"> lesion </w:t>
+            </w:r>
+            <w:proofErr w:type="spellStart"/>
+            <w:r>
+              <w:t>bài</w:t>
+            </w:r>
+            <w:proofErr w:type="spellEnd"/>
+            <w:r>
+              <w:t xml:space="preserve"> </w:t>
+            </w:r>
+            <w:proofErr w:type="spellStart"/>
+            <w:r>
+              <w:t>học</w:t>
+            </w:r>
+            <w:proofErr w:type="spellEnd"/>
+          </w:p>
+        </w:tc>
+        <w:tc>
+          <w:tcPr>
+            <w:tcW w:w="4529" w:type="dxa"/>
+            <w:vAlign w:val="center"/>
+          </w:tcPr>
+          <w:p>
+            <w:pPr>
+              <w:jc w:val="both"/>
+            </w:pPr>
+          </w:p>
+        </w:tc>
+      </w:tr>
+      <w:tr>
+        <w:tc>
+          <w:tcPr>
+            <w:tcW w:w="988" w:type="dxa"/>
+            <w:vAlign w:val="center"/>
+          </w:tcPr>
+          <w:p>
+            <w:pPr>
+              <w:jc w:val="center"/>
+            </w:pPr>
+            <w:r>
+              <w:t>16</w:t>
+            </w:r>
+          </w:p>
+        </w:tc>
+        <w:tc>
+          <w:tcPr>
+            <w:tcW w:w="3543" w:type="dxa"/>
+            <w:vAlign w:val="center"/>
+          </w:tcPr>
+          <w:p>
+            <w:pPr>
+              <w:jc w:val="both"/>
+            </w:pPr>
+            <w:proofErr w:type="spellStart"/>
+            <w:r>
+              <w:t>Tạo</w:t>
+            </w:r>
+            <w:proofErr w:type="spellEnd"/>
+            <w:r>
+              <w:t xml:space="preserve"> </w:t>
+            </w:r>
+            <w:proofErr w:type="spellStart"/>
+            <w:r>
+              <w:t>bài</w:t>
+            </w:r>
+            <w:proofErr w:type="spellEnd"/>
+            <w:r>
+              <w:t xml:space="preserve"> </w:t>
+            </w:r>
+            <w:proofErr w:type="spellStart"/>
+            <w:r>
+              <w:t>kiểm</w:t>
+            </w:r>
+            <w:proofErr w:type="spellEnd"/>
+            <w:r>
+              <w:t xml:space="preserve"> </w:t>
+            </w:r>
+            <w:proofErr w:type="spellStart"/>
+            <w:r>
+              <w:t>tra</w:t>
+            </w:r>
+            <w:proofErr w:type="spellEnd"/>
+          </w:p>
+        </w:tc>
+        <w:tc>
+          <w:tcPr>
+            <w:tcW w:w="4529" w:type="dxa"/>
+            <w:vAlign w:val="center"/>
+          </w:tcPr>
+          <w:p>
+            <w:pPr>
+              <w:jc w:val="both"/>
+            </w:pPr>
+          </w:p>
+        </w:tc>
+      </w:tr>
     </w:tbl>
     <w:p/>
+    <w:p>
+      <w:proofErr w:type="spellStart"/>
+      <w:r>
+        <w:t>Ghi</w:t>
+      </w:r>
+      <w:proofErr w:type="spellEnd"/>
+      <w:r>
+        <w:t xml:space="preserve"> </w:t>
+      </w:r>
+      <w:proofErr w:type="spellStart"/>
+      <w:r>
+        <w:t>chú</w:t>
+      </w:r>
+      <w:proofErr w:type="spellEnd"/>
+      <w:r>
+        <w:t>: *</w:t>
+      </w:r>
+      <w:proofErr w:type="spellStart"/>
+      <w:r>
+        <w:t>Chức</w:t>
+      </w:r>
+      <w:proofErr w:type="spellEnd"/>
+      <w:r>
+        <w:t xml:space="preserve"> </w:t>
+      </w:r>
+      <w:proofErr w:type="spellStart"/>
+      <w:r>
+        <w:t>năng</w:t>
+      </w:r>
+      <w:proofErr w:type="spellEnd"/>
+      <w:r>
+        <w:t xml:space="preserve"> </w:t>
+      </w:r>
+      <w:proofErr w:type="spellStart"/>
+      <w:r>
+        <w:t>bổ</w:t>
+      </w:r>
+      <w:proofErr w:type="spellEnd"/>
+      <w:r>
+        <w:t xml:space="preserve"> sung </w:t>
+      </w:r>
+      <w:proofErr w:type="spellStart"/>
+      <w:r>
+        <w:t>nếu</w:t>
+      </w:r>
+      <w:proofErr w:type="spellEnd"/>
+      <w:r>
+        <w:t xml:space="preserve"> </w:t>
+      </w:r>
+      <w:proofErr w:type="spellStart"/>
+      <w:r>
+        <w:t>đảm</w:t>
+      </w:r>
+      <w:proofErr w:type="spellEnd"/>
+      <w:r>
+        <w:t xml:space="preserve"> </w:t>
+      </w:r>
+      <w:proofErr w:type="spellStart"/>
+      <w:r>
+        <w:t>bảo</w:t>
+      </w:r>
+      <w:proofErr w:type="spellEnd"/>
+      <w:r>
+        <w:t xml:space="preserve"> </w:t>
+      </w:r>
+      <w:proofErr w:type="spellStart"/>
+      <w:r>
+        <w:t>thời</w:t>
+      </w:r>
+      <w:proofErr w:type="spellEnd"/>
+      <w:r>
+        <w:t xml:space="preserve"> </w:t>
+      </w:r>
+      <w:proofErr w:type="spellStart"/>
+      <w:r>
+        <w:t>gian</w:t>
+      </w:r>
+      <w:proofErr w:type="spellEnd"/>
+      <w:r>
+        <w:t>.</w:t>
+      </w:r>
+    </w:p>
     <w:sectPr>
       <w:pgSz w:w="11906" w:h="16838" w:code="9"/>
       <w:pgMar w:top="1418" w:right="1418" w:bottom="1418" w:left="1418" w:header="720" w:footer="720" w:gutter="0"/>
@@ -3821,8 +4231,123 @@
       </w:rPr>
     </w:lvl>
   </w:abstractNum>
+  <w:abstractNum w:abstractNumId="1" w15:restartNumberingAfterBreak="0">
+    <w:nsid w:val="63B43F2E"/>
+    <w:multiLevelType w:val="hybridMultilevel"/>
+    <w:tmpl w:val="266A3594"/>
+    <w:lvl w:ilvl="0" w:tplc="7CA08EEA">
+      <w:numFmt w:val="bullet"/>
+      <w:lvlText w:val="-"/>
+      <w:lvlJc w:val="left"/>
+      <w:pPr>
+        <w:ind w:left="720" w:hanging="360"/>
+      </w:pPr>
+      <w:rPr>
+        <w:rFonts w:ascii="Times New Roman" w:eastAsiaTheme="minorHAnsi" w:hAnsi="Times New Roman" w:cs="Times New Roman" w:hint="default"/>
+      </w:rPr>
+    </w:lvl>
+    <w:lvl w:ilvl="1" w:tplc="04090003" w:tentative="1">
+      <w:start w:val="1"/>
+      <w:numFmt w:val="bullet"/>
+      <w:lvlText w:val="o"/>
+      <w:lvlJc w:val="left"/>
+      <w:pPr>
+        <w:ind w:left="1440" w:hanging="360"/>
+      </w:pPr>
+      <w:rPr>
+        <w:rFonts w:ascii="Courier New" w:hAnsi="Courier New" w:cs="Courier New" w:hint="default"/>
+      </w:rPr>
+    </w:lvl>
+    <w:lvl w:ilvl="2" w:tplc="04090005" w:tentative="1">
+      <w:start w:val="1"/>
+      <w:numFmt w:val="bullet"/>
+      <w:lvlText w:val=""/>
+      <w:lvlJc w:val="left"/>
+      <w:pPr>
+        <w:ind w:left="2160" w:hanging="360"/>
+      </w:pPr>
+      <w:rPr>
+        <w:rFonts w:ascii="Wingdings" w:hAnsi="Wingdings" w:hint="default"/>
+      </w:rPr>
+    </w:lvl>
+    <w:lvl w:ilvl="3" w:tplc="04090001" w:tentative="1">
+      <w:start w:val="1"/>
+      <w:numFmt w:val="bullet"/>
+      <w:lvlText w:val=""/>
+      <w:lvlJc w:val="left"/>
+      <w:pPr>
+        <w:ind w:left="2880" w:hanging="360"/>
+      </w:pPr>
+      <w:rPr>
+        <w:rFonts w:ascii="Symbol" w:hAnsi="Symbol" w:hint="default"/>
+      </w:rPr>
+    </w:lvl>
+    <w:lvl w:ilvl="4" w:tplc="04090003" w:tentative="1">
+      <w:start w:val="1"/>
+      <w:numFmt w:val="bullet"/>
+      <w:lvlText w:val="o"/>
+      <w:lvlJc w:val="left"/>
+      <w:pPr>
+        <w:ind w:left="3600" w:hanging="360"/>
+      </w:pPr>
+      <w:rPr>
+        <w:rFonts w:ascii="Courier New" w:hAnsi="Courier New" w:cs="Courier New" w:hint="default"/>
+      </w:rPr>
+    </w:lvl>
+    <w:lvl w:ilvl="5" w:tplc="04090005" w:tentative="1">
+      <w:start w:val="1"/>
+      <w:numFmt w:val="bullet"/>
+      <w:lvlText w:val=""/>
+      <w:lvlJc w:val="left"/>
+      <w:pPr>
+        <w:ind w:left="4320" w:hanging="360"/>
+      </w:pPr>
+      <w:rPr>
+        <w:rFonts w:ascii="Wingdings" w:hAnsi="Wingdings" w:hint="default"/>
+      </w:rPr>
+    </w:lvl>
+    <w:lvl w:ilvl="6" w:tplc="04090001" w:tentative="1">
+      <w:start w:val="1"/>
+      <w:numFmt w:val="bullet"/>
+      <w:lvlText w:val=""/>
+      <w:lvlJc w:val="left"/>
+      <w:pPr>
+        <w:ind w:left="5040" w:hanging="360"/>
+      </w:pPr>
+      <w:rPr>
+        <w:rFonts w:ascii="Symbol" w:hAnsi="Symbol" w:hint="default"/>
+      </w:rPr>
+    </w:lvl>
+    <w:lvl w:ilvl="7" w:tplc="04090003" w:tentative="1">
+      <w:start w:val="1"/>
+      <w:numFmt w:val="bullet"/>
+      <w:lvlText w:val="o"/>
+      <w:lvlJc w:val="left"/>
+      <w:pPr>
+        <w:ind w:left="5760" w:hanging="360"/>
+      </w:pPr>
+      <w:rPr>
+        <w:rFonts w:ascii="Courier New" w:hAnsi="Courier New" w:cs="Courier New" w:hint="default"/>
+      </w:rPr>
+    </w:lvl>
+    <w:lvl w:ilvl="8" w:tplc="04090005" w:tentative="1">
+      <w:start w:val="1"/>
+      <w:numFmt w:val="bullet"/>
+      <w:lvlText w:val=""/>
+      <w:lvlJc w:val="left"/>
+      <w:pPr>
+        <w:ind w:left="6480" w:hanging="360"/>
+      </w:pPr>
+      <w:rPr>
+        <w:rFonts w:ascii="Wingdings" w:hAnsi="Wingdings" w:hint="default"/>
+      </w:rPr>
+    </w:lvl>
+  </w:abstractNum>
   <w:num w:numId="1">
     <w:abstractNumId w:val="0"/>
+  </w:num>
+  <w:num w:numId="2">
+    <w:abstractNumId w:val="1"/>
   </w:num>
 </w:numbering>
 </file>

</xml_diff>